<commit_message>
Pokračování na práci na bakalářské práci
</commit_message>
<xml_diff>
--- a/Podklady/Obcanske_pravo/Obcanske_pravo_jednotlive_otazky/Otazka11..docx
+++ b/Podklady/Obcanske_pravo/Obcanske_pravo_jednotlive_otazky/Otazka11..docx
@@ -1,6 +1,6 @@
 
 <file path=word/document.xml><?xml version="1.0" encoding="utf-8"?>
-<w:document xmlns:wpc="http://schemas.microsoft.com/office/word/2010/wordprocessingCanvas" xmlns:cx="http://schemas.microsoft.com/office/drawing/2014/chartex" xmlns:cx1="http://schemas.microsoft.com/office/drawing/2015/9/8/chartex" xmlns:cx2="http://schemas.microsoft.com/office/drawing/2015/10/21/chartex" xmlns:cx3="http://schemas.microsoft.com/office/drawing/2016/5/9/chartex" xmlns:cx4="http://schemas.microsoft.com/office/drawing/2016/5/10/chartex" xmlns:cx5="http://schemas.microsoft.com/office/drawing/2016/5/11/chartex" xmlns:cx6="http://schemas.microsoft.com/office/drawing/2016/5/12/chartex" xmlns:cx7="http://schemas.microsoft.com/office/drawing/2016/5/13/chartex" xmlns:cx8="http://schemas.microsoft.com/office/drawing/2016/5/14/chartex" xmlns:mc="http://schemas.openxmlformats.org/markup-compatibility/2006" xmlns:aink="http://schemas.microsoft.com/office/drawing/2016/ink" xmlns:am3d="http://schemas.microsoft.com/office/drawing/2017/model3d" xmlns:o="urn:schemas-microsoft-com:office:office" xmlns:r="http://schemas.openxmlformats.org/officeDocument/2006/relationships" xmlns:m="http://schemas.openxmlformats.org/officeDocument/2006/math" xmlns:v="urn:schemas-microsoft-com:vml" xmlns:wp14="http://schemas.microsoft.com/office/word/2010/wordprocessingDrawing" xmlns:wp="http://schemas.openxmlformats.org/drawingml/2006/wordprocessingDrawing" xmlns:w10="urn:schemas-microsoft-com:office:word" xmlns:w="http://schemas.openxmlformats.org/wordprocessingml/2006/main" xmlns:w14="http://schemas.microsoft.com/office/word/2010/wordml" xmlns:w15="http://schemas.microsoft.com/office/word/2012/wordml" xmlns:w16cid="http://schemas.microsoft.com/office/word/2016/wordml/cid" xmlns:w16se="http://schemas.microsoft.com/office/word/2015/wordml/symex" xmlns:wpg="http://schemas.microsoft.com/office/word/2010/wordprocessingGroup" xmlns:wpi="http://schemas.microsoft.com/office/word/2010/wordprocessingInk" xmlns:wne="http://schemas.microsoft.com/office/word/2006/wordml" xmlns:wps="http://schemas.microsoft.com/office/word/2010/wordprocessingShape" mc:Ignorable="w14 w15 w16se w16cid wp14">
+<w:document xmlns:wpc="http://schemas.microsoft.com/office/word/2010/wordprocessingCanvas" xmlns:cx="http://schemas.microsoft.com/office/drawing/2014/chartex" xmlns:cx1="http://schemas.microsoft.com/office/drawing/2015/9/8/chartex" xmlns:cx2="http://schemas.microsoft.com/office/drawing/2015/10/21/chartex" xmlns:cx3="http://schemas.microsoft.com/office/drawing/2016/5/9/chartex" xmlns:cx4="http://schemas.microsoft.com/office/drawing/2016/5/10/chartex" xmlns:cx5="http://schemas.microsoft.com/office/drawing/2016/5/11/chartex" xmlns:cx6="http://schemas.microsoft.com/office/drawing/2016/5/12/chartex" xmlns:cx7="http://schemas.microsoft.com/office/drawing/2016/5/13/chartex" xmlns:cx8="http://schemas.microsoft.com/office/drawing/2016/5/14/chartex" xmlns:mc="http://schemas.openxmlformats.org/markup-compatibility/2006" xmlns:aink="http://schemas.microsoft.com/office/drawing/2016/ink" xmlns:am3d="http://schemas.microsoft.com/office/drawing/2017/model3d" xmlns:o="urn:schemas-microsoft-com:office:office" xmlns:r="http://schemas.openxmlformats.org/officeDocument/2006/relationships" xmlns:m="http://schemas.openxmlformats.org/officeDocument/2006/math" xmlns:v="urn:schemas-microsoft-com:vml" xmlns:wp14="http://schemas.microsoft.com/office/word/2010/wordprocessingDrawing" xmlns:wp="http://schemas.openxmlformats.org/drawingml/2006/wordprocessingDrawing" xmlns:w10="urn:schemas-microsoft-com:office:word" xmlns:w="http://schemas.openxmlformats.org/wordprocessingml/2006/main" xmlns:w14="http://schemas.microsoft.com/office/word/2010/wordml" xmlns:w15="http://schemas.microsoft.com/office/word/2012/wordml" xmlns:w16cex="http://schemas.microsoft.com/office/word/2018/wordml/cex" xmlns:w16cid="http://schemas.microsoft.com/office/word/2016/wordml/cid" xmlns:w16="http://schemas.microsoft.com/office/word/2018/wordml" xmlns:w16se="http://schemas.microsoft.com/office/word/2015/wordml/symex" xmlns:wpg="http://schemas.microsoft.com/office/word/2010/wordprocessingGroup" xmlns:wpi="http://schemas.microsoft.com/office/word/2010/wordprocessingInk" xmlns:wne="http://schemas.microsoft.com/office/word/2006/wordml" xmlns:wps="http://schemas.microsoft.com/office/word/2010/wordprocessingShape" mc:Ignorable="w14 w15 w16se w16cid w16 w16cex wp14">
   <w:body>
     <w:p>
       <w:r>
@@ -45,11 +45,13 @@
         </w:numPr>
         <w:rPr>
           <w:b/>
-        </w:rPr>
-      </w:pPr>
-      <w:r>
-        <w:rPr>
-          <w:b/>
+          <w:highlight w:val="green"/>
+        </w:rPr>
+      </w:pPr>
+      <w:r>
+        <w:rPr>
+          <w:b/>
+          <w:highlight w:val="green"/>
         </w:rPr>
         <w:t>držba = faktický stav chráněný a upravený právem</w:t>
       </w:r>
@@ -60,6 +62,7 @@
         <w:ind w:left="1440"/>
         <w:rPr>
           <w:b/>
+          <w:highlight w:val="green"/>
         </w:rPr>
       </w:pPr>
     </w:p>
@@ -72,11 +75,13 @@
         </w:numPr>
         <w:rPr>
           <w:b/>
-        </w:rPr>
-      </w:pPr>
-      <w:r>
-        <w:rPr>
-          <w:b/>
+          <w:highlight w:val="green"/>
+        </w:rPr>
+      </w:pPr>
+      <w:r>
+        <w:rPr>
+          <w:b/>
+          <w:highlight w:val="green"/>
         </w:rPr>
         <w:t>2 složky</w:t>
       </w:r>
@@ -88,8 +93,14 @@
           <w:ilvl w:val="2"/>
           <w:numId w:val="17"/>
         </w:numPr>
-      </w:pPr>
-      <w:r>
+        <w:rPr>
+          <w:highlight w:val="green"/>
+        </w:rPr>
+      </w:pPr>
+      <w:r>
+        <w:rPr>
+          <w:highlight w:val="green"/>
+        </w:rPr>
         <w:t>corpus possessionis</w:t>
       </w:r>
     </w:p>
@@ -100,8 +111,14 @@
           <w:ilvl w:val="3"/>
           <w:numId w:val="17"/>
         </w:numPr>
-      </w:pPr>
-      <w:r>
+        <w:rPr>
+          <w:highlight w:val="green"/>
+        </w:rPr>
+      </w:pPr>
+      <w:r>
+        <w:rPr>
+          <w:highlight w:val="green"/>
+        </w:rPr>
         <w:t xml:space="preserve">faktická možnost věc ovládat </w:t>
       </w:r>
     </w:p>
@@ -112,8 +129,14 @@
           <w:ilvl w:val="3"/>
           <w:numId w:val="17"/>
         </w:numPr>
-      </w:pPr>
-      <w:r>
+        <w:rPr>
+          <w:highlight w:val="green"/>
+        </w:rPr>
+      </w:pPr>
+      <w:r>
+        <w:rPr>
+          <w:highlight w:val="green"/>
+        </w:rPr>
         <w:t>kdo má jen corpus, je detentorem (např. nájemce)</w:t>
       </w:r>
     </w:p>
@@ -124,8 +147,14 @@
           <w:ilvl w:val="2"/>
           <w:numId w:val="17"/>
         </w:numPr>
-      </w:pPr>
-      <w:r>
+        <w:rPr>
+          <w:highlight w:val="green"/>
+        </w:rPr>
+      </w:pPr>
+      <w:r>
+        <w:rPr>
+          <w:highlight w:val="green"/>
+        </w:rPr>
         <w:t>animus possidendi</w:t>
       </w:r>
     </w:p>
@@ -136,8 +165,14 @@
           <w:ilvl w:val="3"/>
           <w:numId w:val="17"/>
         </w:numPr>
-      </w:pPr>
-      <w:r>
+        <w:rPr>
+          <w:highlight w:val="green"/>
+        </w:rPr>
+      </w:pPr>
+      <w:r>
+        <w:rPr>
+          <w:highlight w:val="green"/>
+        </w:rPr>
         <w:t>úmysl mít věc pro sebe jako vlastník</w:t>
       </w:r>
     </w:p>
@@ -148,8 +183,14 @@
           <w:ilvl w:val="3"/>
           <w:numId w:val="17"/>
         </w:numPr>
-      </w:pPr>
-      <w:r>
+        <w:rPr>
+          <w:highlight w:val="green"/>
+        </w:rPr>
+      </w:pPr>
+      <w:r>
+        <w:rPr>
+          <w:highlight w:val="green"/>
+        </w:rPr>
         <w:t>možnost držet pouze úmyslem – solo animo (např. mobil v řece)</w:t>
       </w:r>
     </w:p>
@@ -157,6 +198,9 @@
       <w:pPr>
         <w:pStyle w:val="ListParagraph"/>
         <w:ind w:left="2880"/>
+        <w:rPr>
+          <w:highlight w:val="green"/>
+        </w:rPr>
       </w:pPr>
     </w:p>
     <w:p>
@@ -166,14 +210,21 @@
           <w:ilvl w:val="1"/>
           <w:numId w:val="17"/>
         </w:numPr>
-      </w:pPr>
-      <w:r>
-        <w:rPr>
-          <w:b/>
+        <w:rPr>
+          <w:highlight w:val="green"/>
+        </w:rPr>
+      </w:pPr>
+      <w:r>
+        <w:rPr>
+          <w:b/>
+          <w:highlight w:val="green"/>
         </w:rPr>
         <w:t>držitel</w:t>
       </w:r>
       <w:r>
+        <w:rPr>
+          <w:highlight w:val="green"/>
+        </w:rPr>
         <w:t xml:space="preserve"> – ten, kdo vykonává právo pro sebe</w:t>
       </w:r>
     </w:p>
@@ -184,8 +235,14 @@
           <w:ilvl w:val="2"/>
           <w:numId w:val="17"/>
         </w:numPr>
-      </w:pPr>
-      <w:r>
+        <w:rPr>
+          <w:highlight w:val="green"/>
+        </w:rPr>
+      </w:pPr>
+      <w:r>
+        <w:rPr>
+          <w:highlight w:val="green"/>
+        </w:rPr>
         <w:t>§ 996: poctivý držitel smí v mezích právního řádu věc držet a užívat ji, ba ji i zničit nebo s ní i jinak nakládat, a není z toho nikomu odpovědný</w:t>
       </w:r>
     </w:p>
@@ -193,6 +250,9 @@
       <w:pPr>
         <w:pStyle w:val="ListParagraph"/>
         <w:ind w:left="1440"/>
+        <w:rPr>
+          <w:highlight w:val="green"/>
+        </w:rPr>
       </w:pPr>
     </w:p>
     <w:p>
@@ -203,11 +263,13 @@
           <w:numId w:val="17"/>
         </w:numPr>
         <w:rPr>
+          <w:highlight w:val="green"/>
           <w:u w:val="single"/>
         </w:rPr>
       </w:pPr>
       <w:r>
         <w:rPr>
+          <w:highlight w:val="green"/>
           <w:u w:val="single"/>
         </w:rPr>
         <w:t>Odlišení držby nevlastnické od držby vlastnické; odlišení držby od detence</w:t>
@@ -220,8 +282,14 @@
           <w:ilvl w:val="1"/>
           <w:numId w:val="17"/>
         </w:numPr>
-      </w:pPr>
-      <w:r>
+        <w:rPr>
+          <w:highlight w:val="green"/>
+        </w:rPr>
+      </w:pPr>
+      <w:r>
+        <w:rPr>
+          <w:highlight w:val="green"/>
+        </w:rPr>
         <w:t>vlastnická držba</w:t>
       </w:r>
     </w:p>
@@ -232,8 +300,14 @@
           <w:ilvl w:val="2"/>
           <w:numId w:val="17"/>
         </w:numPr>
-      </w:pPr>
-      <w:r>
+        <w:rPr>
+          <w:highlight w:val="green"/>
+        </w:rPr>
+      </w:pPr>
+      <w:r>
+        <w:rPr>
+          <w:highlight w:val="green"/>
+        </w:rPr>
         <w:t>součást vlastnického práva – ius possidendi</w:t>
       </w:r>
     </w:p>
@@ -244,8 +318,14 @@
           <w:ilvl w:val="1"/>
           <w:numId w:val="17"/>
         </w:numPr>
-      </w:pPr>
-      <w:r>
+        <w:rPr>
+          <w:highlight w:val="green"/>
+        </w:rPr>
+      </w:pPr>
+      <w:r>
+        <w:rPr>
+          <w:highlight w:val="green"/>
+        </w:rPr>
         <w:t>nevlastnická držba</w:t>
       </w:r>
     </w:p>
@@ -256,8 +336,14 @@
           <w:ilvl w:val="2"/>
           <w:numId w:val="17"/>
         </w:numPr>
-      </w:pPr>
-      <w:r>
+        <w:rPr>
+          <w:highlight w:val="green"/>
+        </w:rPr>
+      </w:pPr>
+      <w:r>
+        <w:rPr>
+          <w:highlight w:val="green"/>
+        </w:rPr>
         <w:t>držba někoho jiného než vlastníka</w:t>
       </w:r>
     </w:p>
@@ -268,8 +354,14 @@
           <w:ilvl w:val="2"/>
           <w:numId w:val="17"/>
         </w:numPr>
-      </w:pPr>
-      <w:r>
+        <w:rPr>
+          <w:highlight w:val="green"/>
+        </w:rPr>
+      </w:pPr>
+      <w:r>
+        <w:rPr>
+          <w:highlight w:val="green"/>
+        </w:rPr>
         <w:t>držba v užším slova smyslu</w:t>
       </w:r>
     </w:p>
@@ -280,8 +372,14 @@
           <w:ilvl w:val="2"/>
           <w:numId w:val="17"/>
         </w:numPr>
-      </w:pPr>
-      <w:r>
+        <w:rPr>
+          <w:highlight w:val="green"/>
+        </w:rPr>
+      </w:pPr>
+      <w:r>
+        <w:rPr>
+          <w:highlight w:val="green"/>
+        </w:rPr>
         <w:t>držba, jak jí chápe OZ</w:t>
       </w:r>
     </w:p>
@@ -292,14 +390,21 @@
           <w:ilvl w:val="1"/>
           <w:numId w:val="17"/>
         </w:numPr>
-      </w:pPr>
-      <w:r>
-        <w:rPr>
-          <w:b/>
+        <w:rPr>
+          <w:highlight w:val="green"/>
+        </w:rPr>
+      </w:pPr>
+      <w:r>
+        <w:rPr>
+          <w:b/>
+          <w:highlight w:val="green"/>
         </w:rPr>
         <w:t>detence</w:t>
       </w:r>
       <w:r>
+        <w:rPr>
+          <w:highlight w:val="green"/>
+        </w:rPr>
         <w:t xml:space="preserve"> – pouze corpus, chybí animus</w:t>
       </w:r>
     </w:p>
@@ -317,11 +422,13 @@
           <w:numId w:val="17"/>
         </w:numPr>
         <w:rPr>
+          <w:highlight w:val="green"/>
           <w:u w:val="single"/>
         </w:rPr>
       </w:pPr>
       <w:r>
         <w:rPr>
+          <w:highlight w:val="green"/>
           <w:u w:val="single"/>
         </w:rPr>
         <w:t>Předmět držby (zejm. která práva lze držet)</w:t>
@@ -334,23 +441,34 @@
           <w:ilvl w:val="1"/>
           <w:numId w:val="17"/>
         </w:numPr>
-      </w:pPr>
-      <w:r>
-        <w:rPr>
-          <w:b/>
+        <w:rPr>
+          <w:highlight w:val="green"/>
+        </w:rPr>
+      </w:pPr>
+      <w:r>
+        <w:rPr>
+          <w:b/>
+          <w:highlight w:val="green"/>
         </w:rPr>
         <w:t>předmět</w:t>
       </w:r>
       <w:r>
+        <w:rPr>
+          <w:highlight w:val="green"/>
+        </w:rPr>
         <w:t xml:space="preserve"> </w:t>
       </w:r>
       <w:r>
         <w:rPr>
           <w:b/>
+          <w:highlight w:val="green"/>
         </w:rPr>
         <w:t>držby</w:t>
       </w:r>
       <w:r>
+        <w:rPr>
+          <w:highlight w:val="green"/>
+        </w:rPr>
         <w:t xml:space="preserve"> – věcné právo</w:t>
       </w:r>
     </w:p>
@@ -361,8 +479,14 @@
           <w:ilvl w:val="2"/>
           <w:numId w:val="17"/>
         </w:numPr>
-      </w:pPr>
-      <w:r>
+        <w:rPr>
+          <w:highlight w:val="green"/>
+        </w:rPr>
+      </w:pPr>
+      <w:r>
+        <w:rPr>
+          <w:highlight w:val="green"/>
+        </w:rPr>
         <w:t>majetkové</w:t>
       </w:r>
     </w:p>
@@ -373,8 +497,14 @@
           <w:ilvl w:val="2"/>
           <w:numId w:val="17"/>
         </w:numPr>
-      </w:pPr>
-      <w:r>
+        <w:rPr>
+          <w:highlight w:val="green"/>
+        </w:rPr>
+      </w:pPr>
+      <w:r>
+        <w:rPr>
+          <w:highlight w:val="green"/>
+        </w:rPr>
         <w:t>převoditelné na jiného</w:t>
       </w:r>
     </w:p>
@@ -385,8 +515,14 @@
           <w:ilvl w:val="2"/>
           <w:numId w:val="17"/>
         </w:numPr>
-      </w:pPr>
-      <w:r>
+        <w:rPr>
+          <w:highlight w:val="green"/>
+        </w:rPr>
+      </w:pPr>
+      <w:r>
+        <w:rPr>
+          <w:highlight w:val="green"/>
+        </w:rPr>
         <w:t>připouští trvalý nebo opakující se výkon</w:t>
       </w:r>
     </w:p>
@@ -399,17 +535,20 @@
         </w:numPr>
         <w:rPr>
           <w:b/>
-        </w:rPr>
-      </w:pPr>
-      <w:r>
-        <w:rPr>
-          <w:b/>
+          <w:highlight w:val="green"/>
+        </w:rPr>
+      </w:pPr>
+      <w:r>
+        <w:rPr>
+          <w:b/>
+          <w:highlight w:val="green"/>
         </w:rPr>
         <w:sym w:font="Wingdings" w:char="F0E0"/>
       </w:r>
       <w:r>
         <w:rPr>
           <w:b/>
+          <w:highlight w:val="green"/>
         </w:rPr>
         <w:t xml:space="preserve"> držet lze vlastnické právo, právo stavby a právo odpovídající věcnému břemenu</w:t>
       </w:r>
@@ -1842,6 +1981,7 @@
         </w:numPr>
       </w:pPr>
       <w:r>
+        <w:lastRenderedPageBreak/>
         <w:t>plyne z toho, že působí vůči všem – se „všemi“ si nemůžu nic ujednat odlišně od zákona</w:t>
       </w:r>
     </w:p>
@@ -2410,6 +2550,7 @@
         </w:numPr>
       </w:pPr>
       <w:r>
+        <w:lastRenderedPageBreak/>
         <w:t>osobní</w:t>
       </w:r>
     </w:p>
@@ -2536,10 +2677,7 @@
         <w:t>zadržovací právo</w:t>
       </w:r>
     </w:p>
-    <w:p>
-      <w:bookmarkStart w:id="0" w:name="_GoBack"/>
-      <w:bookmarkEnd w:id="0"/>
-    </w:p>
+    <w:p/>
     <w:p/>
     <w:sectPr>
       <w:pgSz w:w="11906" w:h="16838"/>
@@ -2552,7 +2690,7 @@
 </file>
 
 <file path=word/endnotes.xml><?xml version="1.0" encoding="utf-8"?>
-<w:endnotes xmlns:wpc="http://schemas.microsoft.com/office/word/2010/wordprocessingCanvas" xmlns:cx="http://schemas.microsoft.com/office/drawing/2014/chartex" xmlns:cx1="http://schemas.microsoft.com/office/drawing/2015/9/8/chartex" xmlns:cx2="http://schemas.microsoft.com/office/drawing/2015/10/21/chartex" xmlns:cx3="http://schemas.microsoft.com/office/drawing/2016/5/9/chartex" xmlns:cx4="http://schemas.microsoft.com/office/drawing/2016/5/10/chartex" xmlns:cx5="http://schemas.microsoft.com/office/drawing/2016/5/11/chartex" xmlns:cx6="http://schemas.microsoft.com/office/drawing/2016/5/12/chartex" xmlns:cx7="http://schemas.microsoft.com/office/drawing/2016/5/13/chartex" xmlns:cx8="http://schemas.microsoft.com/office/drawing/2016/5/14/chartex" xmlns:mc="http://schemas.openxmlformats.org/markup-compatibility/2006" xmlns:aink="http://schemas.microsoft.com/office/drawing/2016/ink" xmlns:am3d="http://schemas.microsoft.com/office/drawing/2017/model3d" xmlns:o="urn:schemas-microsoft-com:office:office" xmlns:r="http://schemas.openxmlformats.org/officeDocument/2006/relationships" xmlns:m="http://schemas.openxmlformats.org/officeDocument/2006/math" xmlns:v="urn:schemas-microsoft-com:vml" xmlns:wp14="http://schemas.microsoft.com/office/word/2010/wordprocessingDrawing" xmlns:wp="http://schemas.openxmlformats.org/drawingml/2006/wordprocessingDrawing" xmlns:w10="urn:schemas-microsoft-com:office:word" xmlns:w="http://schemas.openxmlformats.org/wordprocessingml/2006/main" xmlns:w14="http://schemas.microsoft.com/office/word/2010/wordml" xmlns:w15="http://schemas.microsoft.com/office/word/2012/wordml" xmlns:w16cid="http://schemas.microsoft.com/office/word/2016/wordml/cid" xmlns:w16se="http://schemas.microsoft.com/office/word/2015/wordml/symex" xmlns:wpg="http://schemas.microsoft.com/office/word/2010/wordprocessingGroup" xmlns:wpi="http://schemas.microsoft.com/office/word/2010/wordprocessingInk" xmlns:wne="http://schemas.microsoft.com/office/word/2006/wordml" xmlns:wps="http://schemas.microsoft.com/office/word/2010/wordprocessingShape" mc:Ignorable="w14 w15 w16se w16cid wp14">
+<w:endnotes xmlns:wpc="http://schemas.microsoft.com/office/word/2010/wordprocessingCanvas" xmlns:cx="http://schemas.microsoft.com/office/drawing/2014/chartex" xmlns:cx1="http://schemas.microsoft.com/office/drawing/2015/9/8/chartex" xmlns:cx2="http://schemas.microsoft.com/office/drawing/2015/10/21/chartex" xmlns:cx3="http://schemas.microsoft.com/office/drawing/2016/5/9/chartex" xmlns:cx4="http://schemas.microsoft.com/office/drawing/2016/5/10/chartex" xmlns:cx5="http://schemas.microsoft.com/office/drawing/2016/5/11/chartex" xmlns:cx6="http://schemas.microsoft.com/office/drawing/2016/5/12/chartex" xmlns:cx7="http://schemas.microsoft.com/office/drawing/2016/5/13/chartex" xmlns:cx8="http://schemas.microsoft.com/office/drawing/2016/5/14/chartex" xmlns:mc="http://schemas.openxmlformats.org/markup-compatibility/2006" xmlns:aink="http://schemas.microsoft.com/office/drawing/2016/ink" xmlns:am3d="http://schemas.microsoft.com/office/drawing/2017/model3d" xmlns:o="urn:schemas-microsoft-com:office:office" xmlns:r="http://schemas.openxmlformats.org/officeDocument/2006/relationships" xmlns:m="http://schemas.openxmlformats.org/officeDocument/2006/math" xmlns:v="urn:schemas-microsoft-com:vml" xmlns:wp14="http://schemas.microsoft.com/office/word/2010/wordprocessingDrawing" xmlns:wp="http://schemas.openxmlformats.org/drawingml/2006/wordprocessingDrawing" xmlns:w10="urn:schemas-microsoft-com:office:word" xmlns:w="http://schemas.openxmlformats.org/wordprocessingml/2006/main" xmlns:w14="http://schemas.microsoft.com/office/word/2010/wordml" xmlns:w15="http://schemas.microsoft.com/office/word/2012/wordml" xmlns:w16cex="http://schemas.microsoft.com/office/word/2018/wordml/cex" xmlns:w16cid="http://schemas.microsoft.com/office/word/2016/wordml/cid" xmlns:w16="http://schemas.microsoft.com/office/word/2018/wordml" xmlns:w16se="http://schemas.microsoft.com/office/word/2015/wordml/symex" xmlns:wpg="http://schemas.microsoft.com/office/word/2010/wordprocessingGroup" xmlns:wpi="http://schemas.microsoft.com/office/word/2010/wordprocessingInk" xmlns:wne="http://schemas.microsoft.com/office/word/2006/wordml" xmlns:wps="http://schemas.microsoft.com/office/word/2010/wordprocessingShape" mc:Ignorable="w14 w15 w16se w16cid w16 w16cex wp14">
   <w:endnote w:type="separator" w:id="-1">
     <w:p>
       <w:pPr>
@@ -2577,7 +2715,7 @@
 </file>
 
 <file path=word/footnotes.xml><?xml version="1.0" encoding="utf-8"?>
-<w:footnotes xmlns:wpc="http://schemas.microsoft.com/office/word/2010/wordprocessingCanvas" xmlns:cx="http://schemas.microsoft.com/office/drawing/2014/chartex" xmlns:cx1="http://schemas.microsoft.com/office/drawing/2015/9/8/chartex" xmlns:cx2="http://schemas.microsoft.com/office/drawing/2015/10/21/chartex" xmlns:cx3="http://schemas.microsoft.com/office/drawing/2016/5/9/chartex" xmlns:cx4="http://schemas.microsoft.com/office/drawing/2016/5/10/chartex" xmlns:cx5="http://schemas.microsoft.com/office/drawing/2016/5/11/chartex" xmlns:cx6="http://schemas.microsoft.com/office/drawing/2016/5/12/chartex" xmlns:cx7="http://schemas.microsoft.com/office/drawing/2016/5/13/chartex" xmlns:cx8="http://schemas.microsoft.com/office/drawing/2016/5/14/chartex" xmlns:mc="http://schemas.openxmlformats.org/markup-compatibility/2006" xmlns:aink="http://schemas.microsoft.com/office/drawing/2016/ink" xmlns:am3d="http://schemas.microsoft.com/office/drawing/2017/model3d" xmlns:o="urn:schemas-microsoft-com:office:office" xmlns:r="http://schemas.openxmlformats.org/officeDocument/2006/relationships" xmlns:m="http://schemas.openxmlformats.org/officeDocument/2006/math" xmlns:v="urn:schemas-microsoft-com:vml" xmlns:wp14="http://schemas.microsoft.com/office/word/2010/wordprocessingDrawing" xmlns:wp="http://schemas.openxmlformats.org/drawingml/2006/wordprocessingDrawing" xmlns:w10="urn:schemas-microsoft-com:office:word" xmlns:w="http://schemas.openxmlformats.org/wordprocessingml/2006/main" xmlns:w14="http://schemas.microsoft.com/office/word/2010/wordml" xmlns:w15="http://schemas.microsoft.com/office/word/2012/wordml" xmlns:w16cid="http://schemas.microsoft.com/office/word/2016/wordml/cid" xmlns:w16se="http://schemas.microsoft.com/office/word/2015/wordml/symex" xmlns:wpg="http://schemas.microsoft.com/office/word/2010/wordprocessingGroup" xmlns:wpi="http://schemas.microsoft.com/office/word/2010/wordprocessingInk" xmlns:wne="http://schemas.microsoft.com/office/word/2006/wordml" xmlns:wps="http://schemas.microsoft.com/office/word/2010/wordprocessingShape" mc:Ignorable="w14 w15 w16se w16cid wp14">
+<w:footnotes xmlns:wpc="http://schemas.microsoft.com/office/word/2010/wordprocessingCanvas" xmlns:cx="http://schemas.microsoft.com/office/drawing/2014/chartex" xmlns:cx1="http://schemas.microsoft.com/office/drawing/2015/9/8/chartex" xmlns:cx2="http://schemas.microsoft.com/office/drawing/2015/10/21/chartex" xmlns:cx3="http://schemas.microsoft.com/office/drawing/2016/5/9/chartex" xmlns:cx4="http://schemas.microsoft.com/office/drawing/2016/5/10/chartex" xmlns:cx5="http://schemas.microsoft.com/office/drawing/2016/5/11/chartex" xmlns:cx6="http://schemas.microsoft.com/office/drawing/2016/5/12/chartex" xmlns:cx7="http://schemas.microsoft.com/office/drawing/2016/5/13/chartex" xmlns:cx8="http://schemas.microsoft.com/office/drawing/2016/5/14/chartex" xmlns:mc="http://schemas.openxmlformats.org/markup-compatibility/2006" xmlns:aink="http://schemas.microsoft.com/office/drawing/2016/ink" xmlns:am3d="http://schemas.microsoft.com/office/drawing/2017/model3d" xmlns:o="urn:schemas-microsoft-com:office:office" xmlns:r="http://schemas.openxmlformats.org/officeDocument/2006/relationships" xmlns:m="http://schemas.openxmlformats.org/officeDocument/2006/math" xmlns:v="urn:schemas-microsoft-com:vml" xmlns:wp14="http://schemas.microsoft.com/office/word/2010/wordprocessingDrawing" xmlns:wp="http://schemas.openxmlformats.org/drawingml/2006/wordprocessingDrawing" xmlns:w10="urn:schemas-microsoft-com:office:word" xmlns:w="http://schemas.openxmlformats.org/wordprocessingml/2006/main" xmlns:w14="http://schemas.microsoft.com/office/word/2010/wordml" xmlns:w15="http://schemas.microsoft.com/office/word/2012/wordml" xmlns:w16cex="http://schemas.microsoft.com/office/word/2018/wordml/cex" xmlns:w16cid="http://schemas.microsoft.com/office/word/2016/wordml/cid" xmlns:w16="http://schemas.microsoft.com/office/word/2018/wordml" xmlns:w16se="http://schemas.microsoft.com/office/word/2015/wordml/symex" xmlns:wpg="http://schemas.microsoft.com/office/word/2010/wordprocessingGroup" xmlns:wpi="http://schemas.microsoft.com/office/word/2010/wordprocessingInk" xmlns:wne="http://schemas.microsoft.com/office/word/2006/wordml" xmlns:wps="http://schemas.microsoft.com/office/word/2010/wordprocessingShape" mc:Ignorable="w14 w15 w16se w16cid w16 w16cex wp14">
   <w:footnote w:type="separator" w:id="-1">
     <w:p>
       <w:pPr>
@@ -2602,7 +2740,7 @@
 </file>
 
 <file path=word/numbering.xml><?xml version="1.0" encoding="utf-8"?>
-<w:numbering xmlns:wpc="http://schemas.microsoft.com/office/word/2010/wordprocessingCanvas" xmlns:cx="http://schemas.microsoft.com/office/drawing/2014/chartex" xmlns:cx1="http://schemas.microsoft.com/office/drawing/2015/9/8/chartex" xmlns:cx2="http://schemas.microsoft.com/office/drawing/2015/10/21/chartex" xmlns:cx3="http://schemas.microsoft.com/office/drawing/2016/5/9/chartex" xmlns:cx4="http://schemas.microsoft.com/office/drawing/2016/5/10/chartex" xmlns:cx5="http://schemas.microsoft.com/office/drawing/2016/5/11/chartex" xmlns:cx6="http://schemas.microsoft.com/office/drawing/2016/5/12/chartex" xmlns:cx7="http://schemas.microsoft.com/office/drawing/2016/5/13/chartex" xmlns:cx8="http://schemas.microsoft.com/office/drawing/2016/5/14/chartex" xmlns:mc="http://schemas.openxmlformats.org/markup-compatibility/2006" xmlns:aink="http://schemas.microsoft.com/office/drawing/2016/ink" xmlns:am3d="http://schemas.microsoft.com/office/drawing/2017/model3d" xmlns:o="urn:schemas-microsoft-com:office:office" xmlns:r="http://schemas.openxmlformats.org/officeDocument/2006/relationships" xmlns:m="http://schemas.openxmlformats.org/officeDocument/2006/math" xmlns:v="urn:schemas-microsoft-com:vml" xmlns:wp14="http://schemas.microsoft.com/office/word/2010/wordprocessingDrawing" xmlns:wp="http://schemas.openxmlformats.org/drawingml/2006/wordprocessingDrawing" xmlns:w10="urn:schemas-microsoft-com:office:word" xmlns:w="http://schemas.openxmlformats.org/wordprocessingml/2006/main" xmlns:w14="http://schemas.microsoft.com/office/word/2010/wordml" xmlns:w15="http://schemas.microsoft.com/office/word/2012/wordml" xmlns:w16cid="http://schemas.microsoft.com/office/word/2016/wordml/cid" xmlns:w16se="http://schemas.microsoft.com/office/word/2015/wordml/symex" xmlns:wpg="http://schemas.microsoft.com/office/word/2010/wordprocessingGroup" xmlns:wpi="http://schemas.microsoft.com/office/word/2010/wordprocessingInk" xmlns:wne="http://schemas.microsoft.com/office/word/2006/wordml" xmlns:wps="http://schemas.microsoft.com/office/word/2010/wordprocessingShape" mc:Ignorable="w14 w15 w16se w16cid wp14">
+<w:numbering xmlns:wpc="http://schemas.microsoft.com/office/word/2010/wordprocessingCanvas" xmlns:cx="http://schemas.microsoft.com/office/drawing/2014/chartex" xmlns:cx1="http://schemas.microsoft.com/office/drawing/2015/9/8/chartex" xmlns:cx2="http://schemas.microsoft.com/office/drawing/2015/10/21/chartex" xmlns:cx3="http://schemas.microsoft.com/office/drawing/2016/5/9/chartex" xmlns:cx4="http://schemas.microsoft.com/office/drawing/2016/5/10/chartex" xmlns:cx5="http://schemas.microsoft.com/office/drawing/2016/5/11/chartex" xmlns:cx6="http://schemas.microsoft.com/office/drawing/2016/5/12/chartex" xmlns:cx7="http://schemas.microsoft.com/office/drawing/2016/5/13/chartex" xmlns:cx8="http://schemas.microsoft.com/office/drawing/2016/5/14/chartex" xmlns:mc="http://schemas.openxmlformats.org/markup-compatibility/2006" xmlns:aink="http://schemas.microsoft.com/office/drawing/2016/ink" xmlns:am3d="http://schemas.microsoft.com/office/drawing/2017/model3d" xmlns:o="urn:schemas-microsoft-com:office:office" xmlns:r="http://schemas.openxmlformats.org/officeDocument/2006/relationships" xmlns:m="http://schemas.openxmlformats.org/officeDocument/2006/math" xmlns:v="urn:schemas-microsoft-com:vml" xmlns:wp14="http://schemas.microsoft.com/office/word/2010/wordprocessingDrawing" xmlns:wp="http://schemas.openxmlformats.org/drawingml/2006/wordprocessingDrawing" xmlns:w10="urn:schemas-microsoft-com:office:word" xmlns:w="http://schemas.openxmlformats.org/wordprocessingml/2006/main" xmlns:w14="http://schemas.microsoft.com/office/word/2010/wordml" xmlns:w15="http://schemas.microsoft.com/office/word/2012/wordml" xmlns:w16cex="http://schemas.microsoft.com/office/word/2018/wordml/cex" xmlns:w16cid="http://schemas.microsoft.com/office/word/2016/wordml/cid" xmlns:w16="http://schemas.microsoft.com/office/word/2018/wordml" xmlns:w16se="http://schemas.microsoft.com/office/word/2015/wordml/symex" xmlns:wpg="http://schemas.microsoft.com/office/word/2010/wordprocessingGroup" xmlns:wpi="http://schemas.microsoft.com/office/word/2010/wordprocessingInk" xmlns:wne="http://schemas.microsoft.com/office/word/2006/wordml" xmlns:wps="http://schemas.microsoft.com/office/word/2010/wordprocessingShape" mc:Ignorable="w14 w15 w16se w16cid w16 w16cex wp14">
   <w:abstractNum w:abstractNumId="0" w15:restartNumberingAfterBreak="0">
     <w:nsid w:val="01386694"/>
     <w:multiLevelType w:val="hybridMultilevel"/>
@@ -4820,7 +4958,7 @@
 </file>
 
 <file path=word/styles.xml><?xml version="1.0" encoding="utf-8"?>
-<w:styles xmlns:mc="http://schemas.openxmlformats.org/markup-compatibility/2006" xmlns:r="http://schemas.openxmlformats.org/officeDocument/2006/relationships" xmlns:w="http://schemas.openxmlformats.org/wordprocessingml/2006/main" xmlns:w14="http://schemas.microsoft.com/office/word/2010/wordml" xmlns:w15="http://schemas.microsoft.com/office/word/2012/wordml" xmlns:w16cid="http://schemas.microsoft.com/office/word/2016/wordml/cid" xmlns:w16se="http://schemas.microsoft.com/office/word/2015/wordml/symex" mc:Ignorable="w14 w15 w16se w16cid">
+<w:styles xmlns:mc="http://schemas.openxmlformats.org/markup-compatibility/2006" xmlns:r="http://schemas.openxmlformats.org/officeDocument/2006/relationships" xmlns:w="http://schemas.openxmlformats.org/wordprocessingml/2006/main" xmlns:w14="http://schemas.microsoft.com/office/word/2010/wordml" xmlns:w15="http://schemas.microsoft.com/office/word/2012/wordml" xmlns:w16cex="http://schemas.microsoft.com/office/word/2018/wordml/cex" xmlns:w16cid="http://schemas.microsoft.com/office/word/2016/wordml/cid" xmlns:w16="http://schemas.microsoft.com/office/word/2018/wordml" xmlns:w16se="http://schemas.microsoft.com/office/word/2015/wordml/symex" mc:Ignorable="w14 w15 w16se w16cid w16 w16cex">
   <w:docDefaults>
     <w:rPrDefault>
       <w:rPr>
@@ -4836,7 +4974,7 @@
       </w:pPr>
     </w:pPrDefault>
   </w:docDefaults>
-  <w:latentStyles w:defLockedState="0" w:defUIPriority="99" w:defSemiHidden="0" w:defUnhideWhenUsed="0" w:defQFormat="0" w:count="377">
+  <w:latentStyles w:defLockedState="0" w:defUIPriority="99" w:defSemiHidden="0" w:defUnhideWhenUsed="0" w:defQFormat="0" w:count="376">
     <w:lsdException w:name="Normal" w:uiPriority="0" w:qFormat="1"/>
     <w:lsdException w:name="heading 1" w:uiPriority="9" w:qFormat="1"/>
     <w:lsdException w:name="heading 2" w:semiHidden="1" w:uiPriority="9" w:unhideWhenUsed="1" w:qFormat="1"/>
@@ -5213,7 +5351,6 @@
     <w:lsdException w:name="Hashtag" w:semiHidden="1" w:unhideWhenUsed="1"/>
     <w:lsdException w:name="Unresolved Mention" w:semiHidden="1" w:unhideWhenUsed="1"/>
     <w:lsdException w:name="Smart Link" w:semiHidden="1" w:unhideWhenUsed="1"/>
-    <w:lsdException w:name="Smart Link Error" w:semiHidden="1" w:unhideWhenUsed="1"/>
   </w:latentStyles>
   <w:style w:type="paragraph" w:default="1" w:styleId="Normal">
     <w:name w:val="Normal"/>

</xml_diff>